<commit_message>
new: finished Lab #3
</commit_message>
<xml_diff>
--- a/Lab #2/CPE3101L-LabReport-Template-v2.docx
+++ b/Lab #2/CPE3101L-LabReport-Template-v2.docx
@@ -639,6 +639,7 @@
       <w:r>
         <w:rPr>
           <w:rFonts w:ascii="Arial" w:hAnsi="Arial" w:cs="Arial"/>
+          <w:noProof/>
           <w:color w:val="000000" w:themeColor="text1"/>
           <w:sz w:val="25"/>
           <w:szCs w:val="25"/>
@@ -703,29 +704,7 @@
           <w:sz w:val="25"/>
           <w:szCs w:val="25"/>
         </w:rPr>
-        <w:t xml:space="preserve">Figure </w:t>
-      </w:r>
-      <w:r>
-        <w:rPr>
-          <w:rFonts w:ascii="Arial" w:hAnsi="Arial" w:cs="Arial"/>
-          <w:b/>
-          <w:bCs/>
-          <w:color w:val="000000" w:themeColor="text1"/>
-          <w:sz w:val="25"/>
-          <w:szCs w:val="25"/>
-        </w:rPr>
-        <w:t>1</w:t>
-      </w:r>
-      <w:r>
-        <w:rPr>
-          <w:rFonts w:ascii="Arial" w:hAnsi="Arial" w:cs="Arial"/>
-          <w:b/>
-          <w:bCs/>
-          <w:color w:val="000000" w:themeColor="text1"/>
-          <w:sz w:val="25"/>
-          <w:szCs w:val="25"/>
-        </w:rPr>
-        <w:t xml:space="preserve">: Design Entry for </w:t>
+        <w:t xml:space="preserve">Figure 1: Design Entry for </w:t>
       </w:r>
       <w:proofErr w:type="spellStart"/>
       <w:r>
@@ -1193,21 +1172,7 @@
           <w:rFonts w:ascii="Arial" w:hAnsi="Arial" w:cs="Arial"/>
           <w:color w:val="000000" w:themeColor="text1"/>
         </w:rPr>
-        <w:t>4 total pins are needed. Quartus also found 1 warning,</w:t>
-      </w:r>
-      <w:r>
-        <w:rPr>
-          <w:rFonts w:ascii="Arial" w:hAnsi="Arial" w:cs="Arial"/>
-          <w:color w:val="000000" w:themeColor="text1"/>
-        </w:rPr>
-        <w:t xml:space="preserve"> </w:t>
-      </w:r>
-      <w:r>
-        <w:rPr>
-          <w:rFonts w:ascii="Arial" w:hAnsi="Arial" w:cs="Arial"/>
-          <w:color w:val="000000" w:themeColor="text1"/>
-        </w:rPr>
-        <w:t>however, it is negligible and does not interfere with the synthesis process.</w:t>
+        <w:t>4 total pins are needed. Quartus also found 1 warning, however, it is negligible and does not interfere with the synthesis process.</w:t>
       </w:r>
     </w:p>
     <w:p>
@@ -1401,6 +1366,7 @@
       </w:pPr>
       <w:r>
         <w:rPr>
+          <w:noProof/>
           <w:lang w:eastAsia="en-US"/>
         </w:rPr>
         <w:lastRenderedPageBreak/>
@@ -1626,6 +1592,566 @@
           <w:lang w:eastAsia="en-US"/>
         </w:rPr>
         <w:lastRenderedPageBreak/>
+        <mc:AlternateContent>
+          <mc:Choice Requires="wps">
+            <w:drawing>
+              <wp:anchor distT="0" distB="0" distL="114300" distR="114300" simplePos="0" relativeHeight="251649016" behindDoc="0" locked="0" layoutInCell="1" allowOverlap="1" wp14:anchorId="2B08EF6A" wp14:editId="69C4DA80">
+                <wp:simplePos x="0" y="0"/>
+                <wp:positionH relativeFrom="column">
+                  <wp:posOffset>5844540</wp:posOffset>
+                </wp:positionH>
+                <wp:positionV relativeFrom="paragraph">
+                  <wp:posOffset>268605</wp:posOffset>
+                </wp:positionV>
+                <wp:extent cx="0" cy="3678742"/>
+                <wp:effectExtent l="0" t="0" r="38100" b="36195"/>
+                <wp:wrapNone/>
+                <wp:docPr id="1302445138" name="Straight Connector 1"/>
+                <wp:cNvGraphicFramePr/>
+                <a:graphic xmlns:a="http://schemas.openxmlformats.org/drawingml/2006/main">
+                  <a:graphicData uri="http://schemas.microsoft.com/office/word/2010/wordprocessingShape">
+                    <wps:wsp>
+                      <wps:cNvCnPr/>
+                      <wps:spPr>
+                        <a:xfrm>
+                          <a:off x="0" y="0"/>
+                          <a:ext cx="0" cy="3678742"/>
+                        </a:xfrm>
+                        <a:prstGeom prst="line">
+                          <a:avLst/>
+                        </a:prstGeom>
+                        <a:ln>
+                          <a:solidFill>
+                            <a:srgbClr val="C00000"/>
+                          </a:solidFill>
+                          <a:prstDash val="dash"/>
+                        </a:ln>
+                      </wps:spPr>
+                      <wps:style>
+                        <a:lnRef idx="3">
+                          <a:schemeClr val="dk1"/>
+                        </a:lnRef>
+                        <a:fillRef idx="0">
+                          <a:schemeClr val="dk1"/>
+                        </a:fillRef>
+                        <a:effectRef idx="2">
+                          <a:schemeClr val="dk1"/>
+                        </a:effectRef>
+                        <a:fontRef idx="minor">
+                          <a:schemeClr val="tx1"/>
+                        </a:fontRef>
+                      </wps:style>
+                      <wps:bodyPr/>
+                    </wps:wsp>
+                  </a:graphicData>
+                </a:graphic>
+              </wp:anchor>
+            </w:drawing>
+          </mc:Choice>
+          <mc:Fallback>
+            <w:pict>
+              <v:line w14:anchorId="7602A282" id="Straight Connector 1" o:spid="_x0000_s1026" style="position:absolute;z-index:251649016;visibility:visible;mso-wrap-style:square;mso-wrap-distance-left:9pt;mso-wrap-distance-top:0;mso-wrap-distance-right:9pt;mso-wrap-distance-bottom:0;mso-position-horizontal:absolute;mso-position-horizontal-relative:text;mso-position-vertical:absolute;mso-position-vertical-relative:text" from="460.2pt,21.15pt" to="460.2pt,310.8pt" o:gfxdata="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" strokecolor="#c00000" strokeweight="1.5pt">
+                <v:stroke dashstyle="dash" joinstyle="miter"/>
+              </v:line>
+            </w:pict>
+          </mc:Fallback>
+        </mc:AlternateContent>
+      </w:r>
+      <w:r>
+        <w:rPr>
+          <w:noProof/>
+          <w:lang w:eastAsia="en-US"/>
+        </w:rPr>
+        <mc:AlternateContent>
+          <mc:Choice Requires="wps">
+            <w:drawing>
+              <wp:anchor distT="0" distB="0" distL="114300" distR="114300" simplePos="0" relativeHeight="251650041" behindDoc="0" locked="0" layoutInCell="1" allowOverlap="1" wp14:anchorId="3219418D" wp14:editId="7178FECA">
+                <wp:simplePos x="0" y="0"/>
+                <wp:positionH relativeFrom="column">
+                  <wp:posOffset>5273040</wp:posOffset>
+                </wp:positionH>
+                <wp:positionV relativeFrom="paragraph">
+                  <wp:posOffset>272415</wp:posOffset>
+                </wp:positionV>
+                <wp:extent cx="0" cy="3678742"/>
+                <wp:effectExtent l="0" t="0" r="38100" b="36195"/>
+                <wp:wrapNone/>
+                <wp:docPr id="716915899" name="Straight Connector 1"/>
+                <wp:cNvGraphicFramePr/>
+                <a:graphic xmlns:a="http://schemas.openxmlformats.org/drawingml/2006/main">
+                  <a:graphicData uri="http://schemas.microsoft.com/office/word/2010/wordprocessingShape">
+                    <wps:wsp>
+                      <wps:cNvCnPr/>
+                      <wps:spPr>
+                        <a:xfrm>
+                          <a:off x="0" y="0"/>
+                          <a:ext cx="0" cy="3678742"/>
+                        </a:xfrm>
+                        <a:prstGeom prst="line">
+                          <a:avLst/>
+                        </a:prstGeom>
+                        <a:ln>
+                          <a:solidFill>
+                            <a:srgbClr val="C00000"/>
+                          </a:solidFill>
+                          <a:prstDash val="dash"/>
+                        </a:ln>
+                      </wps:spPr>
+                      <wps:style>
+                        <a:lnRef idx="3">
+                          <a:schemeClr val="dk1"/>
+                        </a:lnRef>
+                        <a:fillRef idx="0">
+                          <a:schemeClr val="dk1"/>
+                        </a:fillRef>
+                        <a:effectRef idx="2">
+                          <a:schemeClr val="dk1"/>
+                        </a:effectRef>
+                        <a:fontRef idx="minor">
+                          <a:schemeClr val="tx1"/>
+                        </a:fontRef>
+                      </wps:style>
+                      <wps:bodyPr/>
+                    </wps:wsp>
+                  </a:graphicData>
+                </a:graphic>
+              </wp:anchor>
+            </w:drawing>
+          </mc:Choice>
+          <mc:Fallback>
+            <w:pict>
+              <v:line w14:anchorId="5E22C70F" id="Straight Connector 1" o:spid="_x0000_s1026" style="position:absolute;z-index:251650041;visibility:visible;mso-wrap-style:square;mso-wrap-distance-left:9pt;mso-wrap-distance-top:0;mso-wrap-distance-right:9pt;mso-wrap-distance-bottom:0;mso-position-horizontal:absolute;mso-position-horizontal-relative:text;mso-position-vertical:absolute;mso-position-vertical-relative:text" from="415.2pt,21.45pt" to="415.2pt,311.1pt" o:gfxdata="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" strokecolor="#c00000" strokeweight="1.5pt">
+                <v:stroke dashstyle="dash" joinstyle="miter"/>
+              </v:line>
+            </w:pict>
+          </mc:Fallback>
+        </mc:AlternateContent>
+      </w:r>
+      <w:r>
+        <w:rPr>
+          <w:noProof/>
+          <w:lang w:eastAsia="en-US"/>
+        </w:rPr>
+        <mc:AlternateContent>
+          <mc:Choice Requires="wps">
+            <w:drawing>
+              <wp:anchor distT="0" distB="0" distL="114300" distR="114300" simplePos="0" relativeHeight="251651066" behindDoc="0" locked="0" layoutInCell="1" allowOverlap="1" wp14:anchorId="6A83059B" wp14:editId="68E6B8F7">
+                <wp:simplePos x="0" y="0"/>
+                <wp:positionH relativeFrom="column">
+                  <wp:posOffset>4705350</wp:posOffset>
+                </wp:positionH>
+                <wp:positionV relativeFrom="paragraph">
+                  <wp:posOffset>272415</wp:posOffset>
+                </wp:positionV>
+                <wp:extent cx="0" cy="3678742"/>
+                <wp:effectExtent l="0" t="0" r="38100" b="36195"/>
+                <wp:wrapNone/>
+                <wp:docPr id="1255788552" name="Straight Connector 1"/>
+                <wp:cNvGraphicFramePr/>
+                <a:graphic xmlns:a="http://schemas.openxmlformats.org/drawingml/2006/main">
+                  <a:graphicData uri="http://schemas.microsoft.com/office/word/2010/wordprocessingShape">
+                    <wps:wsp>
+                      <wps:cNvCnPr/>
+                      <wps:spPr>
+                        <a:xfrm>
+                          <a:off x="0" y="0"/>
+                          <a:ext cx="0" cy="3678742"/>
+                        </a:xfrm>
+                        <a:prstGeom prst="line">
+                          <a:avLst/>
+                        </a:prstGeom>
+                        <a:ln>
+                          <a:solidFill>
+                            <a:srgbClr val="C00000"/>
+                          </a:solidFill>
+                          <a:prstDash val="dash"/>
+                        </a:ln>
+                      </wps:spPr>
+                      <wps:style>
+                        <a:lnRef idx="3">
+                          <a:schemeClr val="dk1"/>
+                        </a:lnRef>
+                        <a:fillRef idx="0">
+                          <a:schemeClr val="dk1"/>
+                        </a:fillRef>
+                        <a:effectRef idx="2">
+                          <a:schemeClr val="dk1"/>
+                        </a:effectRef>
+                        <a:fontRef idx="minor">
+                          <a:schemeClr val="tx1"/>
+                        </a:fontRef>
+                      </wps:style>
+                      <wps:bodyPr/>
+                    </wps:wsp>
+                  </a:graphicData>
+                </a:graphic>
+              </wp:anchor>
+            </w:drawing>
+          </mc:Choice>
+          <mc:Fallback>
+            <w:pict>
+              <v:line w14:anchorId="2CC82C91" id="Straight Connector 1" o:spid="_x0000_s1026" style="position:absolute;z-index:251651066;visibility:visible;mso-wrap-style:square;mso-wrap-distance-left:9pt;mso-wrap-distance-top:0;mso-wrap-distance-right:9pt;mso-wrap-distance-bottom:0;mso-position-horizontal:absolute;mso-position-horizontal-relative:text;mso-position-vertical:absolute;mso-position-vertical-relative:text" from="370.5pt,21.45pt" to="370.5pt,311.1pt" o:gfxdata="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" strokecolor="#c00000" strokeweight="1.5pt">
+                <v:stroke dashstyle="dash" joinstyle="miter"/>
+              </v:line>
+            </w:pict>
+          </mc:Fallback>
+        </mc:AlternateContent>
+      </w:r>
+      <w:r>
+        <w:rPr>
+          <w:noProof/>
+          <w:lang w:eastAsia="en-US"/>
+        </w:rPr>
+        <mc:AlternateContent>
+          <mc:Choice Requires="wps">
+            <w:drawing>
+              <wp:anchor distT="0" distB="0" distL="114300" distR="114300" simplePos="0" relativeHeight="251652091" behindDoc="0" locked="0" layoutInCell="1" allowOverlap="1" wp14:anchorId="79759780" wp14:editId="322D544A">
+                <wp:simplePos x="0" y="0"/>
+                <wp:positionH relativeFrom="column">
+                  <wp:posOffset>4130040</wp:posOffset>
+                </wp:positionH>
+                <wp:positionV relativeFrom="paragraph">
+                  <wp:posOffset>283845</wp:posOffset>
+                </wp:positionV>
+                <wp:extent cx="0" cy="3678742"/>
+                <wp:effectExtent l="0" t="0" r="38100" b="36195"/>
+                <wp:wrapNone/>
+                <wp:docPr id="360275880" name="Straight Connector 1"/>
+                <wp:cNvGraphicFramePr/>
+                <a:graphic xmlns:a="http://schemas.openxmlformats.org/drawingml/2006/main">
+                  <a:graphicData uri="http://schemas.microsoft.com/office/word/2010/wordprocessingShape">
+                    <wps:wsp>
+                      <wps:cNvCnPr/>
+                      <wps:spPr>
+                        <a:xfrm>
+                          <a:off x="0" y="0"/>
+                          <a:ext cx="0" cy="3678742"/>
+                        </a:xfrm>
+                        <a:prstGeom prst="line">
+                          <a:avLst/>
+                        </a:prstGeom>
+                        <a:ln>
+                          <a:solidFill>
+                            <a:srgbClr val="C00000"/>
+                          </a:solidFill>
+                          <a:prstDash val="dash"/>
+                        </a:ln>
+                      </wps:spPr>
+                      <wps:style>
+                        <a:lnRef idx="3">
+                          <a:schemeClr val="dk1"/>
+                        </a:lnRef>
+                        <a:fillRef idx="0">
+                          <a:schemeClr val="dk1"/>
+                        </a:fillRef>
+                        <a:effectRef idx="2">
+                          <a:schemeClr val="dk1"/>
+                        </a:effectRef>
+                        <a:fontRef idx="minor">
+                          <a:schemeClr val="tx1"/>
+                        </a:fontRef>
+                      </wps:style>
+                      <wps:bodyPr/>
+                    </wps:wsp>
+                  </a:graphicData>
+                </a:graphic>
+              </wp:anchor>
+            </w:drawing>
+          </mc:Choice>
+          <mc:Fallback>
+            <w:pict>
+              <v:line w14:anchorId="08F39C19" id="Straight Connector 1" o:spid="_x0000_s1026" style="position:absolute;z-index:251652091;visibility:visible;mso-wrap-style:square;mso-wrap-distance-left:9pt;mso-wrap-distance-top:0;mso-wrap-distance-right:9pt;mso-wrap-distance-bottom:0;mso-position-horizontal:absolute;mso-position-horizontal-relative:text;mso-position-vertical:absolute;mso-position-vertical-relative:text" from="325.2pt,22.35pt" to="325.2pt,312pt" o:gfxdata="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" strokecolor="#c00000" strokeweight="1.5pt">
+                <v:stroke dashstyle="dash" joinstyle="miter"/>
+              </v:line>
+            </w:pict>
+          </mc:Fallback>
+        </mc:AlternateContent>
+      </w:r>
+      <w:r>
+        <w:rPr>
+          <w:noProof/>
+          <w:lang w:eastAsia="en-US"/>
+        </w:rPr>
+        <mc:AlternateContent>
+          <mc:Choice Requires="wps">
+            <w:drawing>
+              <wp:anchor distT="0" distB="0" distL="114300" distR="114300" simplePos="0" relativeHeight="251653116" behindDoc="0" locked="0" layoutInCell="1" allowOverlap="1" wp14:anchorId="6C8DEC82" wp14:editId="2962C42B">
+                <wp:simplePos x="0" y="0"/>
+                <wp:positionH relativeFrom="column">
+                  <wp:posOffset>3558540</wp:posOffset>
+                </wp:positionH>
+                <wp:positionV relativeFrom="paragraph">
+                  <wp:posOffset>287655</wp:posOffset>
+                </wp:positionV>
+                <wp:extent cx="0" cy="3678742"/>
+                <wp:effectExtent l="0" t="0" r="38100" b="36195"/>
+                <wp:wrapNone/>
+                <wp:docPr id="1297188185" name="Straight Connector 1"/>
+                <wp:cNvGraphicFramePr/>
+                <a:graphic xmlns:a="http://schemas.openxmlformats.org/drawingml/2006/main">
+                  <a:graphicData uri="http://schemas.microsoft.com/office/word/2010/wordprocessingShape">
+                    <wps:wsp>
+                      <wps:cNvCnPr/>
+                      <wps:spPr>
+                        <a:xfrm>
+                          <a:off x="0" y="0"/>
+                          <a:ext cx="0" cy="3678742"/>
+                        </a:xfrm>
+                        <a:prstGeom prst="line">
+                          <a:avLst/>
+                        </a:prstGeom>
+                        <a:ln>
+                          <a:solidFill>
+                            <a:srgbClr val="C00000"/>
+                          </a:solidFill>
+                          <a:prstDash val="dash"/>
+                        </a:ln>
+                      </wps:spPr>
+                      <wps:style>
+                        <a:lnRef idx="3">
+                          <a:schemeClr val="dk1"/>
+                        </a:lnRef>
+                        <a:fillRef idx="0">
+                          <a:schemeClr val="dk1"/>
+                        </a:fillRef>
+                        <a:effectRef idx="2">
+                          <a:schemeClr val="dk1"/>
+                        </a:effectRef>
+                        <a:fontRef idx="minor">
+                          <a:schemeClr val="tx1"/>
+                        </a:fontRef>
+                      </wps:style>
+                      <wps:bodyPr/>
+                    </wps:wsp>
+                  </a:graphicData>
+                </a:graphic>
+              </wp:anchor>
+            </w:drawing>
+          </mc:Choice>
+          <mc:Fallback>
+            <w:pict>
+              <v:line w14:anchorId="7A0BDEA0" id="Straight Connector 1" o:spid="_x0000_s1026" style="position:absolute;z-index:251653116;visibility:visible;mso-wrap-style:square;mso-wrap-distance-left:9pt;mso-wrap-distance-top:0;mso-wrap-distance-right:9pt;mso-wrap-distance-bottom:0;mso-position-horizontal:absolute;mso-position-horizontal-relative:text;mso-position-vertical:absolute;mso-position-vertical-relative:text" from="280.2pt,22.65pt" to="280.2pt,312.3pt" o:gfxdata="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" strokecolor="#c00000" strokeweight="1.5pt">
+                <v:stroke dashstyle="dash" joinstyle="miter"/>
+              </v:line>
+            </w:pict>
+          </mc:Fallback>
+        </mc:AlternateContent>
+      </w:r>
+      <w:r>
+        <w:rPr>
+          <w:noProof/>
+          <w:lang w:eastAsia="en-US"/>
+        </w:rPr>
+        <mc:AlternateContent>
+          <mc:Choice Requires="wps">
+            <w:drawing>
+              <wp:anchor distT="0" distB="0" distL="114300" distR="114300" simplePos="0" relativeHeight="251654141" behindDoc="0" locked="0" layoutInCell="1" allowOverlap="1" wp14:anchorId="47A9B90C" wp14:editId="3F649DFD">
+                <wp:simplePos x="0" y="0"/>
+                <wp:positionH relativeFrom="column">
+                  <wp:posOffset>2979420</wp:posOffset>
+                </wp:positionH>
+                <wp:positionV relativeFrom="paragraph">
+                  <wp:posOffset>280035</wp:posOffset>
+                </wp:positionV>
+                <wp:extent cx="0" cy="3678742"/>
+                <wp:effectExtent l="0" t="0" r="38100" b="36195"/>
+                <wp:wrapNone/>
+                <wp:docPr id="2009926707" name="Straight Connector 1"/>
+                <wp:cNvGraphicFramePr/>
+                <a:graphic xmlns:a="http://schemas.openxmlformats.org/drawingml/2006/main">
+                  <a:graphicData uri="http://schemas.microsoft.com/office/word/2010/wordprocessingShape">
+                    <wps:wsp>
+                      <wps:cNvCnPr/>
+                      <wps:spPr>
+                        <a:xfrm>
+                          <a:off x="0" y="0"/>
+                          <a:ext cx="0" cy="3678742"/>
+                        </a:xfrm>
+                        <a:prstGeom prst="line">
+                          <a:avLst/>
+                        </a:prstGeom>
+                        <a:ln>
+                          <a:solidFill>
+                            <a:srgbClr val="C00000"/>
+                          </a:solidFill>
+                          <a:prstDash val="dash"/>
+                        </a:ln>
+                      </wps:spPr>
+                      <wps:style>
+                        <a:lnRef idx="3">
+                          <a:schemeClr val="dk1"/>
+                        </a:lnRef>
+                        <a:fillRef idx="0">
+                          <a:schemeClr val="dk1"/>
+                        </a:fillRef>
+                        <a:effectRef idx="2">
+                          <a:schemeClr val="dk1"/>
+                        </a:effectRef>
+                        <a:fontRef idx="minor">
+                          <a:schemeClr val="tx1"/>
+                        </a:fontRef>
+                      </wps:style>
+                      <wps:bodyPr/>
+                    </wps:wsp>
+                  </a:graphicData>
+                </a:graphic>
+              </wp:anchor>
+            </w:drawing>
+          </mc:Choice>
+          <mc:Fallback>
+            <w:pict>
+              <v:line w14:anchorId="0582348C" id="Straight Connector 1" o:spid="_x0000_s1026" style="position:absolute;z-index:251654141;visibility:visible;mso-wrap-style:square;mso-wrap-distance-left:9pt;mso-wrap-distance-top:0;mso-wrap-distance-right:9pt;mso-wrap-distance-bottom:0;mso-position-horizontal:absolute;mso-position-horizontal-relative:text;mso-position-vertical:absolute;mso-position-vertical-relative:text" from="234.6pt,22.05pt" to="234.6pt,311.7pt" o:gfxdata="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" strokecolor="#c00000" strokeweight="1.5pt">
+                <v:stroke dashstyle="dash" joinstyle="miter"/>
+              </v:line>
+            </w:pict>
+          </mc:Fallback>
+        </mc:AlternateContent>
+      </w:r>
+      <w:r>
+        <w:rPr>
+          <w:noProof/>
+          <w:lang w:eastAsia="en-US"/>
+        </w:rPr>
+        <mc:AlternateContent>
+          <mc:Choice Requires="wps">
+            <w:drawing>
+              <wp:anchor distT="0" distB="0" distL="114300" distR="114300" simplePos="0" relativeHeight="251655166" behindDoc="0" locked="0" layoutInCell="1" allowOverlap="1" wp14:anchorId="16ABA221" wp14:editId="3A8B0A7D">
+                <wp:simplePos x="0" y="0"/>
+                <wp:positionH relativeFrom="column">
+                  <wp:posOffset>2410394</wp:posOffset>
+                </wp:positionH>
+                <wp:positionV relativeFrom="paragraph">
+                  <wp:posOffset>286345</wp:posOffset>
+                </wp:positionV>
+                <wp:extent cx="0" cy="3678742"/>
+                <wp:effectExtent l="0" t="0" r="38100" b="36195"/>
+                <wp:wrapNone/>
+                <wp:docPr id="932257464" name="Straight Connector 1"/>
+                <wp:cNvGraphicFramePr/>
+                <a:graphic xmlns:a="http://schemas.openxmlformats.org/drawingml/2006/main">
+                  <a:graphicData uri="http://schemas.microsoft.com/office/word/2010/wordprocessingShape">
+                    <wps:wsp>
+                      <wps:cNvCnPr/>
+                      <wps:spPr>
+                        <a:xfrm>
+                          <a:off x="0" y="0"/>
+                          <a:ext cx="0" cy="3678742"/>
+                        </a:xfrm>
+                        <a:prstGeom prst="line">
+                          <a:avLst/>
+                        </a:prstGeom>
+                        <a:ln>
+                          <a:solidFill>
+                            <a:srgbClr val="C00000"/>
+                          </a:solidFill>
+                          <a:prstDash val="dash"/>
+                        </a:ln>
+                      </wps:spPr>
+                      <wps:style>
+                        <a:lnRef idx="3">
+                          <a:schemeClr val="dk1"/>
+                        </a:lnRef>
+                        <a:fillRef idx="0">
+                          <a:schemeClr val="dk1"/>
+                        </a:fillRef>
+                        <a:effectRef idx="2">
+                          <a:schemeClr val="dk1"/>
+                        </a:effectRef>
+                        <a:fontRef idx="minor">
+                          <a:schemeClr val="tx1"/>
+                        </a:fontRef>
+                      </wps:style>
+                      <wps:bodyPr/>
+                    </wps:wsp>
+                  </a:graphicData>
+                </a:graphic>
+              </wp:anchor>
+            </w:drawing>
+          </mc:Choice>
+          <mc:Fallback>
+            <w:pict>
+              <v:line w14:anchorId="5E2C819E" id="Straight Connector 1" o:spid="_x0000_s1026" style="position:absolute;z-index:251655166;visibility:visible;mso-wrap-style:square;mso-wrap-distance-left:9pt;mso-wrap-distance-top:0;mso-wrap-distance-right:9pt;mso-wrap-distance-bottom:0;mso-position-horizontal:absolute;mso-position-horizontal-relative:text;mso-position-vertical:absolute;mso-position-vertical-relative:text" from="189.8pt,22.55pt" to="189.8pt,312.2pt" o:gfxdata="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" strokecolor="#c00000" strokeweight="1.5pt">
+                <v:stroke dashstyle="dash" joinstyle="miter"/>
+              </v:line>
+            </w:pict>
+          </mc:Fallback>
+        </mc:AlternateContent>
+      </w:r>
+      <w:r>
+        <w:rPr>
+          <w:noProof/>
+          <w:lang w:eastAsia="en-US"/>
+        </w:rPr>
+        <mc:AlternateContent>
+          <mc:Choice Requires="wps">
+            <w:drawing>
+              <wp:anchor distT="0" distB="0" distL="114300" distR="114300" simplePos="0" relativeHeight="251656191" behindDoc="0" locked="0" layoutInCell="1" allowOverlap="1" wp14:anchorId="65869D15" wp14:editId="10D56523">
+                <wp:simplePos x="0" y="0"/>
+                <wp:positionH relativeFrom="column">
+                  <wp:posOffset>1835407</wp:posOffset>
+                </wp:positionH>
+                <wp:positionV relativeFrom="paragraph">
+                  <wp:posOffset>282061</wp:posOffset>
+                </wp:positionV>
+                <wp:extent cx="0" cy="3678742"/>
+                <wp:effectExtent l="0" t="0" r="38100" b="36195"/>
+                <wp:wrapNone/>
+                <wp:docPr id="1104720600" name="Straight Connector 1"/>
+                <wp:cNvGraphicFramePr/>
+                <a:graphic xmlns:a="http://schemas.openxmlformats.org/drawingml/2006/main">
+                  <a:graphicData uri="http://schemas.microsoft.com/office/word/2010/wordprocessingShape">
+                    <wps:wsp>
+                      <wps:cNvCnPr/>
+                      <wps:spPr>
+                        <a:xfrm>
+                          <a:off x="0" y="0"/>
+                          <a:ext cx="0" cy="3678742"/>
+                        </a:xfrm>
+                        <a:prstGeom prst="line">
+                          <a:avLst/>
+                        </a:prstGeom>
+                        <a:ln>
+                          <a:solidFill>
+                            <a:srgbClr val="C00000"/>
+                          </a:solidFill>
+                          <a:prstDash val="dash"/>
+                        </a:ln>
+                      </wps:spPr>
+                      <wps:style>
+                        <a:lnRef idx="3">
+                          <a:schemeClr val="dk1"/>
+                        </a:lnRef>
+                        <a:fillRef idx="0">
+                          <a:schemeClr val="dk1"/>
+                        </a:fillRef>
+                        <a:effectRef idx="2">
+                          <a:schemeClr val="dk1"/>
+                        </a:effectRef>
+                        <a:fontRef idx="minor">
+                          <a:schemeClr val="tx1"/>
+                        </a:fontRef>
+                      </wps:style>
+                      <wps:bodyPr/>
+                    </wps:wsp>
+                  </a:graphicData>
+                </a:graphic>
+              </wp:anchor>
+            </w:drawing>
+          </mc:Choice>
+          <mc:Fallback>
+            <w:pict>
+              <v:line w14:anchorId="006D8906" id="Straight Connector 1" o:spid="_x0000_s1026" style="position:absolute;z-index:251656191;visibility:visible;mso-wrap-style:square;mso-wrap-distance-left:9pt;mso-wrap-distance-top:0;mso-wrap-distance-right:9pt;mso-wrap-distance-bottom:0;mso-position-horizontal:absolute;mso-position-horizontal-relative:text;mso-position-vertical:absolute;mso-position-vertical-relative:text" from="144.5pt,22.2pt" to="144.5pt,311.85pt" o:gfxdata="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" strokecolor="#c00000" strokeweight="1.5pt">
+                <v:stroke dashstyle="dash" joinstyle="miter"/>
+              </v:line>
+            </w:pict>
+          </mc:Fallback>
+        </mc:AlternateContent>
+      </w:r>
+      <w:r>
+        <w:rPr>
+          <w:noProof/>
+          <w:lang w:eastAsia="en-US"/>
+        </w:rPr>
         <mc:AlternateContent>
           <mc:Choice Requires="wps">
             <w:drawing>
@@ -1731,25 +2257,7 @@
                                 <w:szCs w:val="12"/>
                                 <w:lang w:val="en-US"/>
                               </w:rPr>
-                              <w:t xml:space="preserve">     </w:t>
-                            </w:r>
-                            <w:r>
-                              <w:rPr>
-                                <w:color w:val="FF0000"/>
-                                <w:sz w:val="12"/>
-                                <w:szCs w:val="12"/>
-                                <w:lang w:val="en-US"/>
-                              </w:rPr>
-                              <w:t xml:space="preserve">  </w:t>
-                            </w:r>
-                            <w:r>
-                              <w:rPr>
-                                <w:color w:val="FF0000"/>
-                                <w:sz w:val="12"/>
-                                <w:szCs w:val="12"/>
-                                <w:lang w:val="en-US"/>
-                              </w:rPr>
-                              <w:t>C_in</w:t>
+                              <w:t xml:space="preserve">       C_in</w:t>
                             </w:r>
                           </w:p>
                           <w:p>
@@ -1783,15 +2291,7 @@
                                 <w:szCs w:val="18"/>
                                 <w:lang w:val="en-US"/>
                               </w:rPr>
-                              <w:t xml:space="preserve">-1 + </w:t>
-                            </w:r>
-                            <w:r>
-                              <w:rPr>
-                                <w:sz w:val="18"/>
-                                <w:szCs w:val="18"/>
-                                <w:lang w:val="en-US"/>
-                              </w:rPr>
-                              <w:t>1</w:t>
+                              <w:t>-1 + 1</w:t>
                             </w:r>
                           </w:p>
                           <w:p>
@@ -1854,15 +2354,7 @@
                                 <w:szCs w:val="18"/>
                                 <w:lang w:val="en-US"/>
                               </w:rPr>
-                              <w:t>= 0  -</w:t>
-                            </w:r>
-                            <w:r>
-                              <w:rPr>
-                                <w:sz w:val="18"/>
-                                <w:szCs w:val="18"/>
-                                <w:lang w:val="en-US"/>
-                              </w:rPr>
-                              <w:t>1</w:t>
+                              <w:t>= 0  -1</w:t>
                             </w:r>
                           </w:p>
                           <w:p>
@@ -1960,25 +2452,7 @@
                           <w:szCs w:val="12"/>
                           <w:lang w:val="en-US"/>
                         </w:rPr>
-                        <w:t xml:space="preserve">     </w:t>
-                      </w:r>
-                      <w:r>
-                        <w:rPr>
-                          <w:color w:val="FF0000"/>
-                          <w:sz w:val="12"/>
-                          <w:szCs w:val="12"/>
-                          <w:lang w:val="en-US"/>
-                        </w:rPr>
-                        <w:t xml:space="preserve">  </w:t>
-                      </w:r>
-                      <w:r>
-                        <w:rPr>
-                          <w:color w:val="FF0000"/>
-                          <w:sz w:val="12"/>
-                          <w:szCs w:val="12"/>
-                          <w:lang w:val="en-US"/>
-                        </w:rPr>
-                        <w:t>C_in</w:t>
+                        <w:t xml:space="preserve">       C_in</w:t>
                       </w:r>
                     </w:p>
                     <w:p>
@@ -2012,15 +2486,7 @@
                           <w:szCs w:val="18"/>
                           <w:lang w:val="en-US"/>
                         </w:rPr>
-                        <w:t xml:space="preserve">-1 + </w:t>
-                      </w:r>
-                      <w:r>
-                        <w:rPr>
-                          <w:sz w:val="18"/>
-                          <w:szCs w:val="18"/>
-                          <w:lang w:val="en-US"/>
-                        </w:rPr>
-                        <w:t>1</w:t>
+                        <w:t>-1 + 1</w:t>
                       </w:r>
                     </w:p>
                     <w:p>
@@ -2083,15 +2549,7 @@
                           <w:szCs w:val="18"/>
                           <w:lang w:val="en-US"/>
                         </w:rPr>
-                        <w:t>= 0  -</w:t>
-                      </w:r>
-                      <w:r>
-                        <w:rPr>
-                          <w:sz w:val="18"/>
-                          <w:szCs w:val="18"/>
-                          <w:lang w:val="en-US"/>
-                        </w:rPr>
-                        <w:t>1</w:t>
+                        <w:t>= 0  -1</w:t>
                       </w:r>
                     </w:p>
                     <w:p>
@@ -2221,7 +2679,7 @@
                                 <w:szCs w:val="18"/>
                                 <w:lang w:val="en-US"/>
                               </w:rPr>
-                              <w:t>-</w:t>
+                              <w:t xml:space="preserve">-1 </w:t>
                             </w:r>
                             <w:r>
                               <w:rPr>
@@ -2229,7 +2687,7 @@
                                 <w:szCs w:val="18"/>
                                 <w:lang w:val="en-US"/>
                               </w:rPr>
-                              <w:t xml:space="preserve">1 </w:t>
+                              <w:t xml:space="preserve">+ </w:t>
                             </w:r>
                             <w:r>
                               <w:rPr>
@@ -2237,31 +2695,7 @@
                                 <w:szCs w:val="18"/>
                                 <w:lang w:val="en-US"/>
                               </w:rPr>
-                              <w:t xml:space="preserve">+ </w:t>
-                            </w:r>
-                            <w:r>
-                              <w:rPr>
-                                <w:sz w:val="18"/>
-                                <w:szCs w:val="18"/>
-                                <w:lang w:val="en-US"/>
-                              </w:rPr>
-                              <w:t>-</w:t>
-                            </w:r>
-                            <w:r>
-                              <w:rPr>
-                                <w:sz w:val="18"/>
-                                <w:szCs w:val="18"/>
-                                <w:lang w:val="en-US"/>
-                              </w:rPr>
-                              <w:t>1</w:t>
-                            </w:r>
-                            <w:r>
-                              <w:rPr>
-                                <w:sz w:val="18"/>
-                                <w:szCs w:val="18"/>
-                                <w:lang w:val="en-US"/>
-                              </w:rPr>
-                              <w:t xml:space="preserve"> + 0</w:t>
+                              <w:t>-1 + 0</w:t>
                             </w:r>
                           </w:p>
                           <w:p>
@@ -2324,15 +2758,7 @@
                                 <w:szCs w:val="18"/>
                                 <w:lang w:val="en-US"/>
                               </w:rPr>
-                              <w:t>= 0  -</w:t>
-                            </w:r>
-                            <w:r>
-                              <w:rPr>
-                                <w:sz w:val="18"/>
-                                <w:szCs w:val="18"/>
-                                <w:lang w:val="en-US"/>
-                              </w:rPr>
-                              <w:t>2</w:t>
+                              <w:t>= 0  -2</w:t>
                             </w:r>
                           </w:p>
                           <w:p>
@@ -2426,7 +2852,7 @@
                           <w:szCs w:val="18"/>
                           <w:lang w:val="en-US"/>
                         </w:rPr>
-                        <w:t>-</w:t>
+                        <w:t xml:space="preserve">-1 </w:t>
                       </w:r>
                       <w:r>
                         <w:rPr>
@@ -2434,7 +2860,7 @@
                           <w:szCs w:val="18"/>
                           <w:lang w:val="en-US"/>
                         </w:rPr>
-                        <w:t xml:space="preserve">1 </w:t>
+                        <w:t xml:space="preserve">+ </w:t>
                       </w:r>
                       <w:r>
                         <w:rPr>
@@ -2442,31 +2868,7 @@
                           <w:szCs w:val="18"/>
                           <w:lang w:val="en-US"/>
                         </w:rPr>
-                        <w:t xml:space="preserve">+ </w:t>
-                      </w:r>
-                      <w:r>
-                        <w:rPr>
-                          <w:sz w:val="18"/>
-                          <w:szCs w:val="18"/>
-                          <w:lang w:val="en-US"/>
-                        </w:rPr>
-                        <w:t>-</w:t>
-                      </w:r>
-                      <w:r>
-                        <w:rPr>
-                          <w:sz w:val="18"/>
-                          <w:szCs w:val="18"/>
-                          <w:lang w:val="en-US"/>
-                        </w:rPr>
-                        <w:t>1</w:t>
-                      </w:r>
-                      <w:r>
-                        <w:rPr>
-                          <w:sz w:val="18"/>
-                          <w:szCs w:val="18"/>
-                          <w:lang w:val="en-US"/>
-                        </w:rPr>
-                        <w:t xml:space="preserve"> + 0</w:t>
+                        <w:t>-1 + 0</w:t>
                       </w:r>
                     </w:p>
                     <w:p>
@@ -2529,15 +2931,7 @@
                           <w:szCs w:val="18"/>
                           <w:lang w:val="en-US"/>
                         </w:rPr>
-                        <w:t>= 0  -</w:t>
-                      </w:r>
-                      <w:r>
-                        <w:rPr>
-                          <w:sz w:val="18"/>
-                          <w:szCs w:val="18"/>
-                          <w:lang w:val="en-US"/>
-                        </w:rPr>
-                        <w:t>2</w:t>
+                        <w:t>= 0  -2</w:t>
                       </w:r>
                     </w:p>
                     <w:p>
@@ -2659,7 +3053,7 @@
                                 <w:szCs w:val="18"/>
                                 <w:lang w:val="en-US"/>
                               </w:rPr>
-                              <w:t>1</w:t>
+                              <w:t xml:space="preserve">1 </w:t>
                             </w:r>
                             <w:r>
                               <w:rPr>
@@ -2667,7 +3061,7 @@
                                 <w:szCs w:val="18"/>
                                 <w:lang w:val="en-US"/>
                               </w:rPr>
-                              <w:t xml:space="preserve"> </w:t>
+                              <w:t xml:space="preserve">+ </w:t>
                             </w:r>
                             <w:r>
                               <w:rPr>
@@ -2675,39 +3069,7 @@
                                 <w:szCs w:val="18"/>
                                 <w:lang w:val="en-US"/>
                               </w:rPr>
-                              <w:t xml:space="preserve">+ </w:t>
-                            </w:r>
-                            <w:r>
-                              <w:rPr>
-                                <w:sz w:val="18"/>
-                                <w:szCs w:val="18"/>
-                                <w:lang w:val="en-US"/>
-                              </w:rPr>
-                              <w:t>-7</w:t>
-                            </w:r>
-                            <w:r>
-                              <w:rPr>
-                                <w:sz w:val="18"/>
-                                <w:szCs w:val="18"/>
-                                <w:lang w:val="en-US"/>
-                              </w:rPr>
-                              <w:t xml:space="preserve"> + </w:t>
-                            </w:r>
-                            <w:r>
-                              <w:rPr>
-                                <w:sz w:val="18"/>
-                                <w:szCs w:val="18"/>
-                                <w:lang w:val="en-US"/>
-                              </w:rPr>
-                              <w:t>0</w:t>
-                            </w:r>
-                            <w:r>
-                              <w:rPr>
-                                <w:sz w:val="18"/>
-                                <w:szCs w:val="18"/>
-                                <w:lang w:val="en-US"/>
-                              </w:rPr>
-                              <w:t xml:space="preserve"> </w:t>
+                              <w:t xml:space="preserve">-7 + 0 </w:t>
                             </w:r>
                           </w:p>
                           <w:p>
@@ -2752,16 +3114,7 @@
                                 <w:szCs w:val="12"/>
                                 <w:lang w:val="en-US"/>
                               </w:rPr>
-                              <w:t xml:space="preserve">  </w:t>
-                            </w:r>
-                            <w:r>
-                              <w:rPr>
-                                <w:color w:val="FF0000"/>
-                                <w:sz w:val="12"/>
-                                <w:szCs w:val="12"/>
-                                <w:lang w:val="en-US"/>
-                              </w:rPr>
-                              <w:t xml:space="preserve"> S</w:t>
+                              <w:t xml:space="preserve">   S</w:t>
                             </w:r>
                           </w:p>
                           <w:p>
@@ -2779,15 +3132,7 @@
                                 <w:szCs w:val="18"/>
                                 <w:lang w:val="en-US"/>
                               </w:rPr>
-                              <w:t xml:space="preserve">= 0  </w:t>
-                            </w:r>
-                            <w:r>
-                              <w:rPr>
-                                <w:sz w:val="18"/>
-                                <w:szCs w:val="18"/>
-                                <w:lang w:val="en-US"/>
-                              </w:rPr>
-                              <w:t>-6</w:t>
+                              <w:t>= 0  -6</w:t>
                             </w:r>
                           </w:p>
                           <w:p>
@@ -2873,7 +3218,7 @@
                           <w:szCs w:val="18"/>
                           <w:lang w:val="en-US"/>
                         </w:rPr>
-                        <w:t>1</w:t>
+                        <w:t xml:space="preserve">1 </w:t>
                       </w:r>
                       <w:r>
                         <w:rPr>
@@ -2881,7 +3226,7 @@
                           <w:szCs w:val="18"/>
                           <w:lang w:val="en-US"/>
                         </w:rPr>
-                        <w:t xml:space="preserve"> </w:t>
+                        <w:t xml:space="preserve">+ </w:t>
                       </w:r>
                       <w:r>
                         <w:rPr>
@@ -2889,39 +3234,7 @@
                           <w:szCs w:val="18"/>
                           <w:lang w:val="en-US"/>
                         </w:rPr>
-                        <w:t xml:space="preserve">+ </w:t>
-                      </w:r>
-                      <w:r>
-                        <w:rPr>
-                          <w:sz w:val="18"/>
-                          <w:szCs w:val="18"/>
-                          <w:lang w:val="en-US"/>
-                        </w:rPr>
-                        <w:t>-7</w:t>
-                      </w:r>
-                      <w:r>
-                        <w:rPr>
-                          <w:sz w:val="18"/>
-                          <w:szCs w:val="18"/>
-                          <w:lang w:val="en-US"/>
-                        </w:rPr>
-                        <w:t xml:space="preserve"> + </w:t>
-                      </w:r>
-                      <w:r>
-                        <w:rPr>
-                          <w:sz w:val="18"/>
-                          <w:szCs w:val="18"/>
-                          <w:lang w:val="en-US"/>
-                        </w:rPr>
-                        <w:t>0</w:t>
-                      </w:r>
-                      <w:r>
-                        <w:rPr>
-                          <w:sz w:val="18"/>
-                          <w:szCs w:val="18"/>
-                          <w:lang w:val="en-US"/>
-                        </w:rPr>
-                        <w:t xml:space="preserve"> </w:t>
+                        <w:t xml:space="preserve">-7 + 0 </w:t>
                       </w:r>
                     </w:p>
                     <w:p>
@@ -2966,16 +3279,7 @@
                           <w:szCs w:val="12"/>
                           <w:lang w:val="en-US"/>
                         </w:rPr>
-                        <w:t xml:space="preserve">  </w:t>
-                      </w:r>
-                      <w:r>
-                        <w:rPr>
-                          <w:color w:val="FF0000"/>
-                          <w:sz w:val="12"/>
-                          <w:szCs w:val="12"/>
-                          <w:lang w:val="en-US"/>
-                        </w:rPr>
-                        <w:t xml:space="preserve"> S</w:t>
+                        <w:t xml:space="preserve">   S</w:t>
                       </w:r>
                     </w:p>
                     <w:p>
@@ -2993,15 +3297,7 @@
                           <w:szCs w:val="18"/>
                           <w:lang w:val="en-US"/>
                         </w:rPr>
-                        <w:t xml:space="preserve">= 0  </w:t>
-                      </w:r>
-                      <w:r>
-                        <w:rPr>
-                          <w:sz w:val="18"/>
-                          <w:szCs w:val="18"/>
-                          <w:lang w:val="en-US"/>
-                        </w:rPr>
-                        <w:t>-6</w:t>
+                        <w:t>= 0  -6</w:t>
                       </w:r>
                     </w:p>
                     <w:p>
@@ -3123,7 +3419,7 @@
                                 <w:szCs w:val="18"/>
                                 <w:lang w:val="en-US"/>
                               </w:rPr>
-                              <w:t>5</w:t>
+                              <w:t xml:space="preserve">5 </w:t>
                             </w:r>
                             <w:r>
                               <w:rPr>
@@ -3131,7 +3427,7 @@
                                 <w:szCs w:val="18"/>
                                 <w:lang w:val="en-US"/>
                               </w:rPr>
-                              <w:t xml:space="preserve"> </w:t>
+                              <w:t xml:space="preserve">+ </w:t>
                             </w:r>
                             <w:r>
                               <w:rPr>
@@ -3139,39 +3435,7 @@
                                 <w:szCs w:val="18"/>
                                 <w:lang w:val="en-US"/>
                               </w:rPr>
-                              <w:t xml:space="preserve">+ </w:t>
-                            </w:r>
-                            <w:r>
-                              <w:rPr>
-                                <w:sz w:val="18"/>
-                                <w:szCs w:val="18"/>
-                                <w:lang w:val="en-US"/>
-                              </w:rPr>
-                              <w:t>4</w:t>
-                            </w:r>
-                            <w:r>
-                              <w:rPr>
-                                <w:sz w:val="18"/>
-                                <w:szCs w:val="18"/>
-                                <w:lang w:val="en-US"/>
-                              </w:rPr>
-                              <w:t xml:space="preserve"> + </w:t>
-                            </w:r>
-                            <w:r>
-                              <w:rPr>
-                                <w:sz w:val="18"/>
-                                <w:szCs w:val="18"/>
-                                <w:lang w:val="en-US"/>
-                              </w:rPr>
-                              <w:t>1</w:t>
-                            </w:r>
-                            <w:r>
-                              <w:rPr>
-                                <w:sz w:val="18"/>
-                                <w:szCs w:val="18"/>
-                                <w:lang w:val="en-US"/>
-                              </w:rPr>
-                              <w:t xml:space="preserve"> </w:t>
+                              <w:t xml:space="preserve">4 + 1 </w:t>
                             </w:r>
                           </w:p>
                           <w:p>
@@ -3346,7 +3610,7 @@
                           <w:szCs w:val="18"/>
                           <w:lang w:val="en-US"/>
                         </w:rPr>
-                        <w:t>5</w:t>
+                        <w:t xml:space="preserve">5 </w:t>
                       </w:r>
                       <w:r>
                         <w:rPr>
@@ -3354,7 +3618,7 @@
                           <w:szCs w:val="18"/>
                           <w:lang w:val="en-US"/>
                         </w:rPr>
-                        <w:t xml:space="preserve"> </w:t>
+                        <w:t xml:space="preserve">+ </w:t>
                       </w:r>
                       <w:r>
                         <w:rPr>
@@ -3362,39 +3626,7 @@
                           <w:szCs w:val="18"/>
                           <w:lang w:val="en-US"/>
                         </w:rPr>
-                        <w:t xml:space="preserve">+ </w:t>
-                      </w:r>
-                      <w:r>
-                        <w:rPr>
-                          <w:sz w:val="18"/>
-                          <w:szCs w:val="18"/>
-                          <w:lang w:val="en-US"/>
-                        </w:rPr>
-                        <w:t>4</w:t>
-                      </w:r>
-                      <w:r>
-                        <w:rPr>
-                          <w:sz w:val="18"/>
-                          <w:szCs w:val="18"/>
-                          <w:lang w:val="en-US"/>
-                        </w:rPr>
-                        <w:t xml:space="preserve"> + </w:t>
-                      </w:r>
-                      <w:r>
-                        <w:rPr>
-                          <w:sz w:val="18"/>
-                          <w:szCs w:val="18"/>
-                          <w:lang w:val="en-US"/>
-                        </w:rPr>
-                        <w:t>1</w:t>
-                      </w:r>
-                      <w:r>
-                        <w:rPr>
-                          <w:sz w:val="18"/>
-                          <w:szCs w:val="18"/>
-                          <w:lang w:val="en-US"/>
-                        </w:rPr>
-                        <w:t xml:space="preserve"> </w:t>
+                        <w:t xml:space="preserve">4 + 1 </w:t>
                       </w:r>
                     </w:p>
                     <w:p>
@@ -3623,7 +3855,7 @@
                                 <w:szCs w:val="18"/>
                                 <w:lang w:val="en-US"/>
                               </w:rPr>
-                              <w:t>-</w:t>
+                              <w:t xml:space="preserve">-4 </w:t>
                             </w:r>
                             <w:r>
                               <w:rPr>
@@ -3631,7 +3863,7 @@
                                 <w:szCs w:val="18"/>
                                 <w:lang w:val="en-US"/>
                               </w:rPr>
-                              <w:t>4</w:t>
+                              <w:t xml:space="preserve">+ </w:t>
                             </w:r>
                             <w:r>
                               <w:rPr>
@@ -3639,31 +3871,7 @@
                                 <w:szCs w:val="18"/>
                                 <w:lang w:val="en-US"/>
                               </w:rPr>
-                              <w:t xml:space="preserve"> </w:t>
-                            </w:r>
-                            <w:r>
-                              <w:rPr>
-                                <w:sz w:val="18"/>
-                                <w:szCs w:val="18"/>
-                                <w:lang w:val="en-US"/>
-                              </w:rPr>
-                              <w:t xml:space="preserve">+ </w:t>
-                            </w:r>
-                            <w:r>
-                              <w:rPr>
-                                <w:sz w:val="18"/>
-                                <w:szCs w:val="18"/>
-                                <w:lang w:val="en-US"/>
-                              </w:rPr>
-                              <w:t>6</w:t>
-                            </w:r>
-                            <w:r>
-                              <w:rPr>
-                                <w:sz w:val="18"/>
-                                <w:szCs w:val="18"/>
-                                <w:lang w:val="en-US"/>
-                              </w:rPr>
-                              <w:t xml:space="preserve"> + 0 </w:t>
+                              <w:t xml:space="preserve">6 + 0 </w:t>
                             </w:r>
                           </w:p>
                           <w:p>
@@ -3726,15 +3934,7 @@
                                 <w:szCs w:val="18"/>
                                 <w:lang w:val="en-US"/>
                               </w:rPr>
-                              <w:t xml:space="preserve">= 0 </w:t>
-                            </w:r>
-                            <w:r>
-                              <w:rPr>
-                                <w:sz w:val="18"/>
-                                <w:szCs w:val="18"/>
-                                <w:lang w:val="en-US"/>
-                              </w:rPr>
-                              <w:t xml:space="preserve"> 2</w:t>
+                              <w:t>= 0  2</w:t>
                             </w:r>
                           </w:p>
                           <w:p>
@@ -3838,7 +4038,7 @@
                           <w:szCs w:val="18"/>
                           <w:lang w:val="en-US"/>
                         </w:rPr>
-                        <w:t>-</w:t>
+                        <w:t xml:space="preserve">-4 </w:t>
                       </w:r>
                       <w:r>
                         <w:rPr>
@@ -3846,7 +4046,7 @@
                           <w:szCs w:val="18"/>
                           <w:lang w:val="en-US"/>
                         </w:rPr>
-                        <w:t>4</w:t>
+                        <w:t xml:space="preserve">+ </w:t>
                       </w:r>
                       <w:r>
                         <w:rPr>
@@ -3854,31 +4054,7 @@
                           <w:szCs w:val="18"/>
                           <w:lang w:val="en-US"/>
                         </w:rPr>
-                        <w:t xml:space="preserve"> </w:t>
-                      </w:r>
-                      <w:r>
-                        <w:rPr>
-                          <w:sz w:val="18"/>
-                          <w:szCs w:val="18"/>
-                          <w:lang w:val="en-US"/>
-                        </w:rPr>
-                        <w:t xml:space="preserve">+ </w:t>
-                      </w:r>
-                      <w:r>
-                        <w:rPr>
-                          <w:sz w:val="18"/>
-                          <w:szCs w:val="18"/>
-                          <w:lang w:val="en-US"/>
-                        </w:rPr>
-                        <w:t>6</w:t>
-                      </w:r>
-                      <w:r>
-                        <w:rPr>
-                          <w:sz w:val="18"/>
-                          <w:szCs w:val="18"/>
-                          <w:lang w:val="en-US"/>
-                        </w:rPr>
-                        <w:t xml:space="preserve"> + 0 </w:t>
+                        <w:t xml:space="preserve">6 + 0 </w:t>
                       </w:r>
                     </w:p>
                     <w:p>
@@ -3941,15 +4117,7 @@
                           <w:szCs w:val="18"/>
                           <w:lang w:val="en-US"/>
                         </w:rPr>
-                        <w:t xml:space="preserve">= 0 </w:t>
-                      </w:r>
-                      <w:r>
-                        <w:rPr>
-                          <w:sz w:val="18"/>
-                          <w:szCs w:val="18"/>
-                          <w:lang w:val="en-US"/>
-                        </w:rPr>
-                        <w:t xml:space="preserve"> 2</w:t>
+                        <w:t>= 0  2</w:t>
                       </w:r>
                     </w:p>
                     <w:p>
@@ -4089,7 +4257,7 @@
                                 <w:szCs w:val="18"/>
                                 <w:lang w:val="en-US"/>
                               </w:rPr>
-                              <w:t>-5</w:t>
+                              <w:t xml:space="preserve">-5 </w:t>
                             </w:r>
                             <w:r>
                               <w:rPr>
@@ -4097,7 +4265,7 @@
                                 <w:szCs w:val="18"/>
                                 <w:lang w:val="en-US"/>
                               </w:rPr>
-                              <w:t xml:space="preserve"> </w:t>
+                              <w:t xml:space="preserve">+ </w:t>
                             </w:r>
                             <w:r>
                               <w:rPr>
@@ -4105,39 +4273,7 @@
                                 <w:szCs w:val="18"/>
                                 <w:lang w:val="en-US"/>
                               </w:rPr>
-                              <w:t xml:space="preserve">+ </w:t>
-                            </w:r>
-                            <w:r>
-                              <w:rPr>
-                                <w:sz w:val="18"/>
-                                <w:szCs w:val="18"/>
-                                <w:lang w:val="en-US"/>
-                              </w:rPr>
-                              <w:t>3</w:t>
-                            </w:r>
-                            <w:r>
-                              <w:rPr>
-                                <w:sz w:val="18"/>
-                                <w:szCs w:val="18"/>
-                                <w:lang w:val="en-US"/>
-                              </w:rPr>
-                              <w:t xml:space="preserve"> + </w:t>
-                            </w:r>
-                            <w:r>
-                              <w:rPr>
-                                <w:sz w:val="18"/>
-                                <w:szCs w:val="18"/>
-                                <w:lang w:val="en-US"/>
-                              </w:rPr>
-                              <w:t>0</w:t>
-                            </w:r>
-                            <w:r>
-                              <w:rPr>
-                                <w:sz w:val="18"/>
-                                <w:szCs w:val="18"/>
-                                <w:lang w:val="en-US"/>
-                              </w:rPr>
-                              <w:t xml:space="preserve"> </w:t>
+                              <w:t xml:space="preserve">3 + 0 </w:t>
                             </w:r>
                           </w:p>
                           <w:p>
@@ -4200,15 +4336,7 @@
                                 <w:szCs w:val="18"/>
                                 <w:lang w:val="en-US"/>
                               </w:rPr>
-                              <w:t>= 0 -</w:t>
-                            </w:r>
-                            <w:r>
-                              <w:rPr>
-                                <w:sz w:val="18"/>
-                                <w:szCs w:val="18"/>
-                                <w:lang w:val="en-US"/>
-                              </w:rPr>
-                              <w:t>2</w:t>
+                              <w:t>= 0 -2</w:t>
                             </w:r>
                           </w:p>
                           <w:p>
@@ -4312,7 +4440,7 @@
                           <w:szCs w:val="18"/>
                           <w:lang w:val="en-US"/>
                         </w:rPr>
-                        <w:t>-5</w:t>
+                        <w:t xml:space="preserve">-5 </w:t>
                       </w:r>
                       <w:r>
                         <w:rPr>
@@ -4320,7 +4448,7 @@
                           <w:szCs w:val="18"/>
                           <w:lang w:val="en-US"/>
                         </w:rPr>
-                        <w:t xml:space="preserve"> </w:t>
+                        <w:t xml:space="preserve">+ </w:t>
                       </w:r>
                       <w:r>
                         <w:rPr>
@@ -4328,39 +4456,7 @@
                           <w:szCs w:val="18"/>
                           <w:lang w:val="en-US"/>
                         </w:rPr>
-                        <w:t xml:space="preserve">+ </w:t>
-                      </w:r>
-                      <w:r>
-                        <w:rPr>
-                          <w:sz w:val="18"/>
-                          <w:szCs w:val="18"/>
-                          <w:lang w:val="en-US"/>
-                        </w:rPr>
-                        <w:t>3</w:t>
-                      </w:r>
-                      <w:r>
-                        <w:rPr>
-                          <w:sz w:val="18"/>
-                          <w:szCs w:val="18"/>
-                          <w:lang w:val="en-US"/>
-                        </w:rPr>
-                        <w:t xml:space="preserve"> + </w:t>
-                      </w:r>
-                      <w:r>
-                        <w:rPr>
-                          <w:sz w:val="18"/>
-                          <w:szCs w:val="18"/>
-                          <w:lang w:val="en-US"/>
-                        </w:rPr>
-                        <w:t>0</w:t>
-                      </w:r>
-                      <w:r>
-                        <w:rPr>
-                          <w:sz w:val="18"/>
-                          <w:szCs w:val="18"/>
-                          <w:lang w:val="en-US"/>
-                        </w:rPr>
-                        <w:t xml:space="preserve"> </w:t>
+                        <w:t xml:space="preserve">3 + 0 </w:t>
                       </w:r>
                     </w:p>
                     <w:p>
@@ -4423,15 +4519,7 @@
                           <w:szCs w:val="18"/>
                           <w:lang w:val="en-US"/>
                         </w:rPr>
-                        <w:t>= 0 -</w:t>
-                      </w:r>
-                      <w:r>
-                        <w:rPr>
-                          <w:sz w:val="18"/>
-                          <w:szCs w:val="18"/>
-                          <w:lang w:val="en-US"/>
-                        </w:rPr>
-                        <w:t>2</w:t>
+                        <w:t>= 0 -2</w:t>
                       </w:r>
                     </w:p>
                     <w:p>
@@ -4569,31 +4657,7 @@
                                 <w:szCs w:val="18"/>
                                 <w:lang w:val="en-US"/>
                               </w:rPr>
-                              <w:t>-8</w:t>
-                            </w:r>
-                            <w:r>
-                              <w:rPr>
-                                <w:sz w:val="18"/>
-                                <w:szCs w:val="18"/>
-                                <w:lang w:val="en-US"/>
-                              </w:rPr>
-                              <w:t xml:space="preserve"> + </w:t>
-                            </w:r>
-                            <w:r>
-                              <w:rPr>
-                                <w:sz w:val="18"/>
-                                <w:szCs w:val="18"/>
-                                <w:lang w:val="en-US"/>
-                              </w:rPr>
-                              <w:t>1</w:t>
-                            </w:r>
-                            <w:r>
-                              <w:rPr>
-                                <w:sz w:val="18"/>
-                                <w:szCs w:val="18"/>
-                                <w:lang w:val="en-US"/>
-                              </w:rPr>
-                              <w:t xml:space="preserve"> </w:t>
+                              <w:t xml:space="preserve">-8 + 1 </w:t>
                             </w:r>
                           </w:p>
                           <w:p>
@@ -4638,25 +4702,7 @@
                                 <w:szCs w:val="12"/>
                                 <w:lang w:val="en-US"/>
                               </w:rPr>
-                              <w:t xml:space="preserve"> </w:t>
-                            </w:r>
-                            <w:r>
-                              <w:rPr>
-                                <w:color w:val="FF0000"/>
-                                <w:sz w:val="12"/>
-                                <w:szCs w:val="12"/>
-                                <w:lang w:val="en-US"/>
-                              </w:rPr>
-                              <w:t xml:space="preserve"> </w:t>
-                            </w:r>
-                            <w:r>
-                              <w:rPr>
-                                <w:color w:val="FF0000"/>
-                                <w:sz w:val="12"/>
-                                <w:szCs w:val="12"/>
-                                <w:lang w:val="en-US"/>
-                              </w:rPr>
-                              <w:t>S</w:t>
+                              <w:t xml:space="preserve">  S</w:t>
                             </w:r>
                           </w:p>
                           <w:p>
@@ -4674,15 +4720,7 @@
                                 <w:szCs w:val="18"/>
                                 <w:lang w:val="en-US"/>
                               </w:rPr>
-                              <w:t xml:space="preserve">= </w:t>
-                            </w:r>
-                            <w:r>
-                              <w:rPr>
-                                <w:sz w:val="18"/>
-                                <w:szCs w:val="18"/>
-                                <w:lang w:val="en-US"/>
-                              </w:rPr>
-                              <w:t>0 -4</w:t>
+                              <w:t>= 0 -4</w:t>
                             </w:r>
                           </w:p>
                         </w:txbxContent>
@@ -4774,31 +4812,7 @@
                           <w:szCs w:val="18"/>
                           <w:lang w:val="en-US"/>
                         </w:rPr>
-                        <w:t>-8</w:t>
-                      </w:r>
-                      <w:r>
-                        <w:rPr>
-                          <w:sz w:val="18"/>
-                          <w:szCs w:val="18"/>
-                          <w:lang w:val="en-US"/>
-                        </w:rPr>
-                        <w:t xml:space="preserve"> + </w:t>
-                      </w:r>
-                      <w:r>
-                        <w:rPr>
-                          <w:sz w:val="18"/>
-                          <w:szCs w:val="18"/>
-                          <w:lang w:val="en-US"/>
-                        </w:rPr>
-                        <w:t>1</w:t>
-                      </w:r>
-                      <w:r>
-                        <w:rPr>
-                          <w:sz w:val="18"/>
-                          <w:szCs w:val="18"/>
-                          <w:lang w:val="en-US"/>
-                        </w:rPr>
-                        <w:t xml:space="preserve"> </w:t>
+                        <w:t xml:space="preserve">-8 + 1 </w:t>
                       </w:r>
                     </w:p>
                     <w:p>
@@ -4843,25 +4857,7 @@
                           <w:szCs w:val="12"/>
                           <w:lang w:val="en-US"/>
                         </w:rPr>
-                        <w:t xml:space="preserve"> </w:t>
-                      </w:r>
-                      <w:r>
-                        <w:rPr>
-                          <w:color w:val="FF0000"/>
-                          <w:sz w:val="12"/>
-                          <w:szCs w:val="12"/>
-                          <w:lang w:val="en-US"/>
-                        </w:rPr>
-                        <w:t xml:space="preserve"> </w:t>
-                      </w:r>
-                      <w:r>
-                        <w:rPr>
-                          <w:color w:val="FF0000"/>
-                          <w:sz w:val="12"/>
-                          <w:szCs w:val="12"/>
-                          <w:lang w:val="en-US"/>
-                        </w:rPr>
-                        <w:t>S</w:t>
+                        <w:t xml:space="preserve">  S</w:t>
                       </w:r>
                     </w:p>
                     <w:p>
@@ -4879,15 +4875,7 @@
                           <w:szCs w:val="18"/>
                           <w:lang w:val="en-US"/>
                         </w:rPr>
-                        <w:t xml:space="preserve">= </w:t>
-                      </w:r>
-                      <w:r>
-                        <w:rPr>
-                          <w:sz w:val="18"/>
-                          <w:szCs w:val="18"/>
-                          <w:lang w:val="en-US"/>
-                        </w:rPr>
-                        <w:t>0 -4</w:t>
+                        <w:t>= 0 -4</w:t>
                       </w:r>
                     </w:p>
                   </w:txbxContent>
@@ -5261,6 +5249,7 @@
       </w:r>
       <w:r>
         <w:rPr>
+          <w:noProof/>
           <w:lang w:eastAsia="en-US"/>
         </w:rPr>
         <w:drawing>
@@ -5356,29 +5345,7 @@
           <w:sz w:val="25"/>
           <w:szCs w:val="25"/>
         </w:rPr>
-        <w:t xml:space="preserve">Verilog Testbench </w:t>
-      </w:r>
-      <w:r>
-        <w:rPr>
-          <w:rFonts w:ascii="Arial" w:hAnsi="Arial" w:cs="Arial"/>
-          <w:b/>
-          <w:bCs/>
-          <w:color w:val="000000" w:themeColor="text1"/>
-          <w:sz w:val="25"/>
-          <w:szCs w:val="25"/>
-        </w:rPr>
-        <w:t>Waveform</w:t>
-      </w:r>
-      <w:r>
-        <w:rPr>
-          <w:rFonts w:ascii="Arial" w:hAnsi="Arial" w:cs="Arial"/>
-          <w:b/>
-          <w:bCs/>
-          <w:color w:val="000000" w:themeColor="text1"/>
-          <w:sz w:val="25"/>
-          <w:szCs w:val="25"/>
-        </w:rPr>
-        <w:t xml:space="preserve"> for</w:t>
+        <w:t>Verilog Testbench Waveform for</w:t>
       </w:r>
       <w:r>
         <w:rPr>

</xml_diff>